<commit_message>
Added preliminary answers for the theoretical bit
</commit_message>
<xml_diff>
--- a/Peer-review-lab3-group-14.docx
+++ b/Peer-review-lab3-group-14.docx
@@ -770,6 +770,124 @@
           <w:id w:val="-266926602"/>
         </w:sdtPr>
         <w:sdtContent>
+          <w:sdt>
+            <w:sdtPr>
+              <w:id w:val="2871027"/>
+            </w:sdtPr>
+            <w:sdtContent>
+              <w:r>
+                <w:rPr>
+                  <w:rFonts w:ascii="MS Gothic" w:eastAsia="MS Gothic" w:hAnsi="MS Gothic"/>
+                </w:rPr>
+                <w:t>☑</w:t>
+              </w:r>
+            </w:sdtContent>
+          </w:sdt>
+        </w:sdtContent>
+      </w:sdt>
+    </w:p>
+    <w:p>
+      <w:pPr>
+        <w:rPr>
+          <w:b/>
+        </w:rPr>
+      </w:pPr>
+      <w:r>
+        <w:rPr>
+          <w:b/>
+        </w:rPr>
+        <w:t>(</w:t>
+      </w:r>
+      <w:proofErr w:type="gramStart"/>
+      <w:r>
+        <w:rPr>
+          <w:b/>
+        </w:rPr>
+        <w:t>according</w:t>
+      </w:r>
+      <w:proofErr w:type="gramEnd"/>
+      <w:r>
+        <w:rPr>
+          <w:b/>
+        </w:rPr>
+        <w:t xml:space="preserve"> to the specifications)?</w:t>
+      </w:r>
+      <w:r>
+        <w:rPr>
+          <w:b/>
+        </w:rPr>
+        <w:tab/>
+      </w:r>
+      <w:r>
+        <w:rPr>
+          <w:b/>
+        </w:rPr>
+        <w:tab/>
+      </w:r>
+      <w:r>
+        <w:rPr>
+          <w:b/>
+        </w:rPr>
+        <w:tab/>
+      </w:r>
+      <w:r>
+        <w:rPr>
+          <w:b/>
+        </w:rPr>
+        <w:tab/>
+        <w:t xml:space="preserve">               </w:t>
+      </w:r>
+      <w:r>
+        <w:t>(</w:t>
+      </w:r>
+      <w:proofErr w:type="gramStart"/>
+      <w:r>
+        <w:t>specify</w:t>
+      </w:r>
+      <w:proofErr w:type="gramEnd"/>
+      <w:r>
+        <w:t xml:space="preserve"> in Comments)</w:t>
+      </w:r>
+    </w:p>
+    <w:p>
+      <w:pPr>
+        <w:spacing w:after="0"/>
+        <w:rPr>
+          <w:b/>
+        </w:rPr>
+      </w:pPr>
+      <w:r>
+        <w:rPr>
+          <w:b/>
+        </w:rPr>
+        <w:t xml:space="preserve">Do the answers have a logical structure, </w:t>
+      </w:r>
+      <w:r>
+        <w:rPr>
+          <w:b/>
+        </w:rPr>
+        <w:tab/>
+      </w:r>
+      <w:r>
+        <w:rPr>
+          <w:b/>
+        </w:rPr>
+        <w:tab/>
+      </w:r>
+      <w:r>
+        <w:rPr>
+          <w:b/>
+        </w:rPr>
+        <w:tab/>
+      </w:r>
+      <w:r>
+        <w:t xml:space="preserve">No </w:t>
+      </w:r>
+      <w:sdt>
+        <w:sdtPr>
+          <w:id w:val="1560443656"/>
+        </w:sdtPr>
+        <w:sdtContent>
           <w:r>
             <w:rPr>
               <w:rFonts w:ascii="MS Gothic" w:eastAsia="MS Gothic" w:hAnsi="MS Gothic" w:hint="eastAsia"/>
@@ -778,107 +896,21 @@
           </w:r>
         </w:sdtContent>
       </w:sdt>
-    </w:p>
-    <w:p>
-      <w:pPr>
-        <w:rPr>
-          <w:b/>
-        </w:rPr>
-      </w:pPr>
-      <w:r>
-        <w:rPr>
-          <w:b/>
-        </w:rPr>
-        <w:t>(</w:t>
+      <w:r>
+        <w:tab/>
+        <w:t xml:space="preserve">  </w:t>
       </w:r>
       <w:proofErr w:type="gramStart"/>
       <w:r>
-        <w:rPr>
-          <w:b/>
-        </w:rPr>
-        <w:t>according</w:t>
+        <w:t>To</w:t>
       </w:r>
       <w:proofErr w:type="gramEnd"/>
       <w:r>
-        <w:rPr>
-          <w:b/>
-        </w:rPr>
-        <w:t xml:space="preserve"> to the specifications)?</w:t>
-      </w:r>
-      <w:r>
-        <w:rPr>
-          <w:b/>
-        </w:rPr>
-        <w:tab/>
-      </w:r>
-      <w:r>
-        <w:rPr>
-          <w:b/>
-        </w:rPr>
-        <w:tab/>
-      </w:r>
-      <w:r>
-        <w:rPr>
-          <w:b/>
-        </w:rPr>
-        <w:tab/>
-      </w:r>
-      <w:r>
-        <w:rPr>
-          <w:b/>
-        </w:rPr>
-        <w:tab/>
-        <w:t xml:space="preserve">               </w:t>
-      </w:r>
-      <w:r>
-        <w:t>(</w:t>
-      </w:r>
-      <w:proofErr w:type="gramStart"/>
-      <w:r>
-        <w:t>specify</w:t>
-      </w:r>
-      <w:proofErr w:type="gramEnd"/>
-      <w:r>
-        <w:t xml:space="preserve"> in Comments)</w:t>
-      </w:r>
-    </w:p>
-    <w:p>
-      <w:pPr>
-        <w:spacing w:after="0"/>
-        <w:rPr>
-          <w:b/>
-        </w:rPr>
-      </w:pPr>
-      <w:r>
-        <w:rPr>
-          <w:b/>
-        </w:rPr>
-        <w:t xml:space="preserve">Do the answers have a logical structure, </w:t>
-      </w:r>
-      <w:r>
-        <w:rPr>
-          <w:b/>
-        </w:rPr>
-        <w:tab/>
-      </w:r>
-      <w:r>
-        <w:rPr>
-          <w:b/>
-        </w:rPr>
-        <w:tab/>
-      </w:r>
-      <w:r>
-        <w:rPr>
-          <w:b/>
-        </w:rPr>
-        <w:tab/>
-      </w:r>
-      <w:r>
-        <w:t xml:space="preserve">No </w:t>
-      </w:r>
-      <w:sdt>
-        <w:sdtPr>
-          <w:id w:val="1560443656"/>
+        <w:t xml:space="preserve"> some extent </w:t>
+      </w:r>
+      <w:sdt>
+        <w:sdtPr>
+          <w:id w:val="1260796413"/>
         </w:sdtPr>
         <w:sdtContent>
           <w:r>
@@ -890,20 +922,96 @@
         </w:sdtContent>
       </w:sdt>
       <w:r>
-        <w:tab/>
-        <w:t xml:space="preserve">  </w:t>
+        <w:t xml:space="preserve">      Yes </w:t>
+      </w:r>
+      <w:sdt>
+        <w:sdtPr>
+          <w:id w:val="-472455182"/>
+        </w:sdtPr>
+        <w:sdtContent>
+          <w:sdt>
+            <w:sdtPr>
+              <w:id w:val="2871028"/>
+            </w:sdtPr>
+            <w:sdtContent>
+              <w:r>
+                <w:rPr>
+                  <w:rFonts w:ascii="MS Gothic" w:eastAsia="MS Gothic" w:hAnsi="MS Gothic"/>
+                </w:rPr>
+                <w:t>☑</w:t>
+              </w:r>
+            </w:sdtContent>
+          </w:sdt>
+        </w:sdtContent>
+      </w:sdt>
+    </w:p>
+    <w:p>
+      <w:pPr>
+        <w:rPr>
+          <w:b/>
+        </w:rPr>
+      </w:pPr>
+      <w:r>
+        <w:rPr>
+          <w:b/>
+        </w:rPr>
+        <w:t>i.e., does the conclusion follow from the stated premises?</w:t>
+      </w:r>
+      <w:r>
+        <w:rPr>
+          <w:b/>
+        </w:rPr>
+        <w:tab/>
+        <w:t xml:space="preserve">             </w:t>
+      </w:r>
+      <w:r>
+        <w:t>(</w:t>
       </w:r>
       <w:proofErr w:type="gramStart"/>
       <w:r>
-        <w:t>To</w:t>
+        <w:t>specify</w:t>
       </w:r>
       <w:proofErr w:type="gramEnd"/>
       <w:r>
-        <w:t xml:space="preserve"> some extent </w:t>
-      </w:r>
-      <w:sdt>
-        <w:sdtPr>
-          <w:id w:val="1260796413"/>
+        <w:t xml:space="preserve"> in Comments)</w:t>
+      </w:r>
+    </w:p>
+    <w:p>
+      <w:pPr>
+        <w:ind w:left="5760" w:hanging="5760"/>
+        <w:rPr>
+          <w:b/>
+        </w:rPr>
+      </w:pPr>
+      <w:r>
+        <w:rPr>
+          <w:b/>
+        </w:rPr>
+        <w:t>How well a</w:t>
+      </w:r>
+      <w:r>
+        <w:rPr>
+          <w:b/>
+        </w:rPr>
+        <w:t>re the answers, in general, motivated?</w:t>
+      </w:r>
+      <w:r>
+        <w:rPr>
+          <w:b/>
+        </w:rPr>
+        <w:tab/>
+      </w:r>
+      <w:r>
+        <w:t xml:space="preserve">Very </w:t>
+      </w:r>
+      <w:proofErr w:type="gramStart"/>
+      <w:r>
+        <w:t xml:space="preserve">badly  </w:t>
+      </w:r>
+      <w:proofErr w:type="gramEnd"/>
+      <w:sdt>
+        <w:sdtPr>
+          <w:id w:val="256097227"/>
         </w:sdtPr>
         <w:sdtContent>
           <w:r>
@@ -915,97 +1023,39 @@
         </w:sdtContent>
       </w:sdt>
       <w:r>
-        <w:t xml:space="preserve">      Yes </w:t>
-      </w:r>
-      <w:sdt>
-        <w:sdtPr>
-          <w:id w:val="-472455182"/>
-        </w:sdtPr>
-        <w:sdtContent>
+        <w:t xml:space="preserve"> </w:t>
+      </w:r>
+      <w:sdt>
+        <w:sdtPr>
+          <w:id w:val="-1133631551"/>
+        </w:sdtPr>
+        <w:sdtContent>
+          <w:proofErr w:type="spellStart"/>
           <w:r>
             <w:rPr>
               <w:rFonts w:ascii="MS Gothic" w:eastAsia="MS Gothic" w:hAnsi="MS Gothic" w:hint="eastAsia"/>
             </w:rPr>
             <w:t>☐</w:t>
           </w:r>
-        </w:sdtContent>
-      </w:sdt>
-    </w:p>
-    <w:p>
-      <w:pPr>
-        <w:rPr>
-          <w:b/>
-        </w:rPr>
-      </w:pPr>
-      <w:r>
-        <w:rPr>
-          <w:b/>
-        </w:rPr>
-        <w:t>i.e., does the conclusion follow from the stated premises?</w:t>
-      </w:r>
-      <w:r>
-        <w:rPr>
-          <w:b/>
-        </w:rPr>
-        <w:tab/>
-        <w:t xml:space="preserve">             </w:t>
-      </w:r>
-      <w:r>
-        <w:t>(</w:t>
-      </w:r>
-      <w:proofErr w:type="gramStart"/>
-      <w:r>
-        <w:t>specify</w:t>
-      </w:r>
-      <w:proofErr w:type="gramEnd"/>
-      <w:r>
-        <w:t xml:space="preserve"> in Comments)</w:t>
-      </w:r>
-    </w:p>
-    <w:p>
-      <w:pPr>
-        <w:ind w:left="5760" w:hanging="5760"/>
-        <w:rPr>
-          <w:b/>
-        </w:rPr>
-      </w:pPr>
-      <w:r>
-        <w:rPr>
-          <w:b/>
-        </w:rPr>
-        <w:t>How well a</w:t>
-      </w:r>
-      <w:r>
-        <w:rPr>
-          <w:b/>
-        </w:rPr>
-        <w:t>re the answers, in general, motivated?</w:t>
-      </w:r>
-      <w:r>
-        <w:rPr>
-          <w:b/>
-        </w:rPr>
-        <w:tab/>
-      </w:r>
-      <w:r>
-        <w:t xml:space="preserve">Very </w:t>
-      </w:r>
-      <w:proofErr w:type="gramStart"/>
-      <w:r>
-        <w:t xml:space="preserve">badly  </w:t>
-      </w:r>
-      <w:proofErr w:type="gramEnd"/>
-      <w:sdt>
-        <w:sdtPr>
-          <w:id w:val="256097227"/>
-        </w:sdtPr>
-        <w:sdtContent>
+          <w:proofErr w:type="spellEnd"/>
+        </w:sdtContent>
+      </w:sdt>
+      <w:r>
+        <w:t xml:space="preserve"> </w:t>
+      </w:r>
+      <w:sdt>
+        <w:sdtPr>
+          <w:id w:val="1726793984"/>
+        </w:sdtPr>
+        <w:sdtContent>
+          <w:proofErr w:type="spellStart"/>
           <w:r>
             <w:rPr>
               <w:rFonts w:ascii="MS Gothic" w:eastAsia="MS Gothic" w:hAnsi="MS Gothic" w:hint="eastAsia"/>
             </w:rPr>
             <w:t>☐</w:t>
           </w:r>
+          <w:proofErr w:type="spellEnd"/>
         </w:sdtContent>
       </w:sdt>
       <w:r>
@@ -1013,47 +1063,22 @@
       </w:r>
       <w:sdt>
         <w:sdtPr>
-          <w:id w:val="-1133631551"/>
-        </w:sdtPr>
-        <w:sdtContent>
-          <w:r>
-            <w:rPr>
-              <w:rFonts w:ascii="MS Gothic" w:eastAsia="MS Gothic" w:hAnsi="MS Gothic" w:hint="eastAsia"/>
-            </w:rPr>
-            <w:t>☐</w:t>
-          </w:r>
-        </w:sdtContent>
-      </w:sdt>
-      <w:r>
-        <w:t xml:space="preserve"> </w:t>
-      </w:r>
-      <w:sdt>
-        <w:sdtPr>
-          <w:id w:val="1726793984"/>
-        </w:sdtPr>
-        <w:sdtContent>
-          <w:r>
-            <w:rPr>
-              <w:rFonts w:ascii="MS Gothic" w:eastAsia="MS Gothic" w:hAnsi="MS Gothic" w:hint="eastAsia"/>
-            </w:rPr>
-            <w:t>☐</w:t>
-          </w:r>
-        </w:sdtContent>
-      </w:sdt>
-      <w:r>
-        <w:t xml:space="preserve"> </w:t>
-      </w:r>
-      <w:sdt>
-        <w:sdtPr>
           <w:id w:val="1917282038"/>
         </w:sdtPr>
         <w:sdtContent>
-          <w:r>
-            <w:rPr>
-              <w:rFonts w:ascii="MS Gothic" w:eastAsia="MS Gothic" w:hAnsi="MS Gothic" w:hint="eastAsia"/>
-            </w:rPr>
-            <w:t>☐</w:t>
-          </w:r>
+          <w:sdt>
+            <w:sdtPr>
+              <w:id w:val="2871029"/>
+            </w:sdtPr>
+            <w:sdtContent>
+              <w:r>
+                <w:rPr>
+                  <w:rFonts w:ascii="MS Gothic" w:eastAsia="MS Gothic" w:hAnsi="MS Gothic"/>
+                </w:rPr>
+                <w:t>☑</w:t>
+              </w:r>
+            </w:sdtContent>
+          </w:sdt>
         </w:sdtContent>
       </w:sdt>
       <w:r>
@@ -1700,7 +1725,7 @@
         </w:p>
         <w:p>
           <w:r>
-            <w:t xml:space="preserve"> Having the text for each machine divided into subsections with appropriate headings makes </w:t>
+            <w:t xml:space="preserve">Having the text for each machine divided into subsections with appropriate headings makes </w:t>
           </w:r>
           <w:r>
             <w:t>it easy to get an overview of what was done.</w:t>
@@ -2159,8 +2184,9 @@
     <w:panose1 w:val="020B0604030504040204"/>
     <w:charset w:val="00"/>
     <w:family w:val="swiss"/>
+    <w:notTrueType/>
     <w:pitch w:val="variable"/>
-    <w:sig w:usb0="E1002EFF" w:usb1="C000605B" w:usb2="00000029" w:usb3="00000000" w:csb0="000101FF" w:csb1="00000000"/>
+    <w:sig w:usb0="00000003" w:usb1="00000000" w:usb2="00000000" w:usb3="00000000" w:csb0="00000001" w:csb1="00000000"/>
   </w:font>
   <w:font w:name="MS Gothic">
     <w:altName w:val="ＭＳ ゴシック"/>
@@ -2197,6 +2223,7 @@
     <w:rsid w:val="00646224"/>
     <w:rsid w:val="00701EF3"/>
     <w:rsid w:val="00767A01"/>
+    <w:rsid w:val="00C84C58"/>
     <w:rsid w:val="00F30D74"/>
   </w:rsids>
   <m:mathPr>
@@ -2212,7 +2239,7 @@
     <m:intLim m:val="subSup"/>
     <m:naryLim m:val="undOvr"/>
   </m:mathPr>
-  <w:themeFontLang w:val="en-US"/>
+  <w:themeFontLang w:val="sv-SE"/>
   <w:clrSchemeMapping w:bg1="light1" w:t1="dark1" w:bg2="light2" w:t2="dark2" w:accent1="accent1" w:accent2="accent2" w:accent3="accent3" w:accent4="accent4" w:accent5="accent5" w:accent6="accent6" w:hyperlink="hyperlink" w:followedHyperlink="followedHyperlink"/>
   <w:decimalSymbol w:val=","/>
   <w:listSeparator w:val=";"/>
@@ -2687,7 +2714,7 @@
   <a:extraClrSchemeLst/>
   <a:extLst>
     <a:ext uri="{05A4C25C-085E-4340-85A3-A5531E510DB2}">
-      <thm15:themeFamily xmlns="" xmlns:thm15="http://schemas.microsoft.com/office/thememl/2012/main" name="Office Theme" id="{62F939B6-93AF-4DB8-9C6B-D6C7DFDC589F}" vid="{4A3C46E8-61CC-4603-A589-7422A47A8E4A}"/>
+      <thm15:themeFamily xmlns:thm15="http://schemas.microsoft.com/office/thememl/2012/main" xmlns="" name="Office Theme" id="{62F939B6-93AF-4DB8-9C6B-D6C7DFDC589F}" vid="{4A3C46E8-61CC-4603-A589-7422A47A8E4A}"/>
     </a:ext>
   </a:extLst>
 </a:theme>
@@ -2698,7 +2725,7 @@
 </file>
 
 <file path=customXml/itemProps1.xml><?xml version="1.0" encoding="utf-8"?>
-<ds:datastoreItem xmlns:ds="http://schemas.openxmlformats.org/officeDocument/2006/customXml" ds:itemID="{BCF8F0C1-7A86-4206-9C24-6E951E8173AC}">
+<ds:datastoreItem xmlns:ds="http://schemas.openxmlformats.org/officeDocument/2006/customXml" ds:itemID="{A57FEDAF-2F76-4993-87D2-E70890A56856}">
   <ds:schemaRefs>
     <ds:schemaRef ds:uri="http://schemas.openxmlformats.org/officeDocument/2006/bibliography"/>
   </ds:schemaRefs>

</xml_diff>